<commit_message>
Biiiig commit. Final version of Reserve.xlsx (probably). Last will be the final draft of  everything
</commit_message>
<xml_diff>
--- a/Medium Blog Draft.docx
+++ b/Medium Blog Draft.docx
@@ -16,97 +16,538 @@
         <w:t>taught me</w:t>
       </w:r>
       <w:r>
-        <w:t xml:space="preserve"> about environmental restoration</w:t>
-      </w:r>
+        <w:t xml:space="preserve"> about environmental restoration. </w:t>
+      </w:r>
+    </w:p>
+    <w:p>
+      <w:pPr>
+        <w:pStyle w:val="ListParagraph"/>
+        <w:numPr>
+          <w:ilvl w:val="0"/>
+          <w:numId w:val="2"/>
+        </w:numPr>
+      </w:pPr>
+      <w:r>
+        <w:t>Where you plant matters (sometimes)</w:t>
+      </w:r>
+    </w:p>
+    <w:p>
+      <w:pPr>
+        <w:pStyle w:val="ListParagraph"/>
+        <w:numPr>
+          <w:ilvl w:val="1"/>
+          <w:numId w:val="2"/>
+        </w:numPr>
+      </w:pPr>
+      <w:r>
+        <w:t>How I identified areas of interest</w:t>
+      </w:r>
+      <w:r>
+        <w:t xml:space="preserve"> (keep it simple, stupid)</w:t>
+      </w:r>
+    </w:p>
+    <w:p>
+      <w:pPr>
+        <w:pStyle w:val="ListParagraph"/>
+        <w:numPr>
+          <w:ilvl w:val="1"/>
+          <w:numId w:val="2"/>
+        </w:numPr>
+      </w:pPr>
+      <w:r>
+        <w:t>What to do about it</w:t>
+      </w:r>
+    </w:p>
+    <w:p>
+      <w:pPr>
+        <w:pStyle w:val="ListParagraph"/>
+        <w:numPr>
+          <w:ilvl w:val="0"/>
+          <w:numId w:val="2"/>
+        </w:numPr>
+      </w:pPr>
+      <w:r>
+        <w:t>The life cycle of plants is important</w:t>
+      </w:r>
+    </w:p>
+    <w:p>
+      <w:pPr>
+        <w:pStyle w:val="ListParagraph"/>
+        <w:numPr>
+          <w:ilvl w:val="1"/>
+          <w:numId w:val="2"/>
+        </w:numPr>
+      </w:pPr>
+      <w:r>
+        <w:t>Short lived plants will change your mortality stats. This is ok, but take it into account.</w:t>
+      </w:r>
+    </w:p>
+    <w:p>
+      <w:pPr>
+        <w:pStyle w:val="ListParagraph"/>
+        <w:numPr>
+          <w:ilvl w:val="0"/>
+          <w:numId w:val="2"/>
+        </w:numPr>
+      </w:pPr>
+      <w:r>
+        <w:t>Sometimes you should cut your losses</w:t>
+      </w:r>
+    </w:p>
+    <w:p>
+      <w:pPr>
+        <w:pStyle w:val="ListParagraph"/>
+        <w:numPr>
+          <w:ilvl w:val="1"/>
+          <w:numId w:val="2"/>
+        </w:numPr>
+      </w:pPr>
+      <w:r>
+        <w:t>Our policy is to replace a dead plant with the same species if possible. Sometimes a species just isn’t suited to where you introduced it, try something else instead.</w:t>
+      </w:r>
+    </w:p>
+    <w:p/>
+    <w:p>
+      <w:r>
+        <w:t>The CRISP-DM Process</w:t>
+      </w:r>
+    </w:p>
+    <w:p>
+      <w:pPr>
+        <w:pStyle w:val="ListParagraph"/>
+        <w:numPr>
+          <w:ilvl w:val="0"/>
+          <w:numId w:val="3"/>
+        </w:numPr>
+      </w:pPr>
+      <w:r>
+        <w:t>Business Understanding</w:t>
+      </w:r>
+    </w:p>
+    <w:p>
+      <w:pPr>
+        <w:pStyle w:val="ListParagraph"/>
+        <w:numPr>
+          <w:ilvl w:val="1"/>
+          <w:numId w:val="3"/>
+        </w:numPr>
+      </w:pPr>
+      <w:r>
+        <w:t>Is the ecological restoration process working?</w:t>
+      </w:r>
+      <w:r>
+        <w:t xml:space="preserve"> Is it working mechanically or ecologically?</w:t>
+      </w:r>
+    </w:p>
+    <w:p>
+      <w:pPr>
+        <w:pStyle w:val="ListParagraph"/>
+        <w:numPr>
+          <w:ilvl w:val="1"/>
+          <w:numId w:val="3"/>
+        </w:numPr>
+      </w:pPr>
+      <w:r>
+        <w:t>Where is it working better</w:t>
+      </w:r>
+      <w:r>
+        <w:t>, and why?</w:t>
+      </w:r>
+    </w:p>
+    <w:p>
+      <w:pPr>
+        <w:pStyle w:val="ListParagraph"/>
+        <w:numPr>
+          <w:ilvl w:val="1"/>
+          <w:numId w:val="3"/>
+        </w:numPr>
+      </w:pPr>
+      <w:r>
+        <w:t>What can we do to improve our outcomes?</w:t>
+      </w:r>
+    </w:p>
+    <w:p>
+      <w:pPr>
+        <w:pStyle w:val="ListParagraph"/>
+        <w:numPr>
+          <w:ilvl w:val="0"/>
+          <w:numId w:val="3"/>
+        </w:numPr>
+      </w:pPr>
+      <w:r>
+        <w:t>Data Understanding</w:t>
+      </w:r>
+    </w:p>
+    <w:p>
+      <w:pPr>
+        <w:pStyle w:val="ListParagraph"/>
+        <w:numPr>
+          <w:ilvl w:val="1"/>
+          <w:numId w:val="3"/>
+        </w:numPr>
+      </w:pPr>
+      <w:r>
+        <w:t>Our metrics for restoration</w:t>
+      </w:r>
+      <w:r>
+        <w:t xml:space="preserve"> (for now)</w:t>
+      </w:r>
+      <w:r>
+        <w:t xml:space="preserve"> </w:t>
+      </w:r>
+      <w:proofErr w:type="gramStart"/>
+      <w:r>
+        <w:t>are</w:t>
+      </w:r>
+      <w:proofErr w:type="gramEnd"/>
+      <w:r>
+        <w:t xml:space="preserve"> plant</w:t>
+      </w:r>
+      <w:r>
+        <w:t xml:space="preserve"> survivorship,</w:t>
+      </w:r>
+      <w:r>
+        <w:t xml:space="preserve"> </w:t>
+      </w:r>
+      <w:r>
+        <w:t>size,</w:t>
+      </w:r>
+      <w:r>
+        <w:t xml:space="preserve"> and health. Are those improving over time?</w:t>
+      </w:r>
+    </w:p>
+    <w:p>
+      <w:pPr>
+        <w:pStyle w:val="ListParagraph"/>
+        <w:numPr>
+          <w:ilvl w:val="1"/>
+          <w:numId w:val="3"/>
+        </w:numPr>
+      </w:pPr>
+      <w:r>
+        <w:t>Specific species or locations will perform better. Identify where these stand out, correlate with some variable such as health or location and then posit theory</w:t>
+      </w:r>
+    </w:p>
+    <w:p>
+      <w:pPr>
+        <w:pStyle w:val="ListParagraph"/>
+        <w:numPr>
+          <w:ilvl w:val="1"/>
+          <w:numId w:val="3"/>
+        </w:numPr>
+      </w:pPr>
+      <w:r>
+        <w:t>We can’t control weather. We may be able to control for pests. We can definitely control which species we plant, and when we plant them. Other variables we haven’t really measured so I can’t draw conclusions.</w:t>
+      </w:r>
+    </w:p>
+    <w:p>
+      <w:pPr>
+        <w:pStyle w:val="ListParagraph"/>
+        <w:numPr>
+          <w:ilvl w:val="0"/>
+          <w:numId w:val="3"/>
+        </w:numPr>
+      </w:pPr>
+      <w:r>
+        <w:t>Data Preparation</w:t>
+      </w:r>
+    </w:p>
+    <w:p>
+      <w:pPr>
+        <w:pStyle w:val="ListParagraph"/>
+        <w:numPr>
+          <w:ilvl w:val="1"/>
+          <w:numId w:val="3"/>
+        </w:numPr>
+      </w:pPr>
+      <w:r>
+        <w:t xml:space="preserve">Select data: Select a single scenario because the varying designs, altitudes, weather patterns, </w:t>
+      </w:r>
+      <w:proofErr w:type="spellStart"/>
+      <w:r>
+        <w:t>etc</w:t>
+      </w:r>
+      <w:proofErr w:type="spellEnd"/>
+      <w:r>
+        <w:t xml:space="preserve"> makes comparisons between scenarios difficult.</w:t>
+      </w:r>
+      <w:r>
+        <w:t xml:space="preserve"> You can use different scenarios to answer different questions, as long as they are still valuable to the business.</w:t>
+      </w:r>
+    </w:p>
+    <w:p>
+      <w:pPr>
+        <w:pStyle w:val="ListParagraph"/>
+        <w:numPr>
+          <w:ilvl w:val="1"/>
+          <w:numId w:val="3"/>
+        </w:numPr>
+      </w:pPr>
+      <w:r>
+        <w:t>Clean data: Make sure everything is spelled correctly, luckily most is clean</w:t>
+      </w:r>
+      <w:r>
+        <w:t>ed already. Separate by planting dates and treatments if necessary.</w:t>
+      </w:r>
+    </w:p>
+    <w:p>
+      <w:pPr>
+        <w:pStyle w:val="ListParagraph"/>
+        <w:numPr>
+          <w:ilvl w:val="1"/>
+          <w:numId w:val="3"/>
+        </w:numPr>
+      </w:pPr>
+      <w:r>
+        <w:t xml:space="preserve">Construct data: Done for us with plant cover. </w:t>
+      </w:r>
+    </w:p>
+    <w:p>
+      <w:pPr>
+        <w:pStyle w:val="ListParagraph"/>
+        <w:numPr>
+          <w:ilvl w:val="1"/>
+          <w:numId w:val="3"/>
+        </w:numPr>
+      </w:pPr>
+      <w:r>
+        <w:t>Integrate data: Needs to be done with geographic data as well as with nursery data if applicable.</w:t>
+      </w:r>
+    </w:p>
+    <w:p>
+      <w:pPr>
+        <w:pStyle w:val="ListParagraph"/>
+        <w:numPr>
+          <w:ilvl w:val="1"/>
+          <w:numId w:val="3"/>
+        </w:numPr>
+      </w:pPr>
+      <w:r>
+        <w:t xml:space="preserve">Format data: Make sure data types are correct. Make sure </w:t>
+      </w:r>
+      <w:proofErr w:type="spellStart"/>
+      <w:r>
+        <w:t>NaN</w:t>
+      </w:r>
+      <w:proofErr w:type="spellEnd"/>
+      <w:r>
+        <w:t xml:space="preserve"> values are correct.</w:t>
+      </w:r>
+    </w:p>
+    <w:p>
+      <w:pPr>
+        <w:pStyle w:val="ListParagraph"/>
+        <w:numPr>
+          <w:ilvl w:val="0"/>
+          <w:numId w:val="3"/>
+        </w:numPr>
+      </w:pPr>
+      <w:r>
+        <w:t>Modelling (</w:t>
+      </w:r>
+      <w:r>
+        <w:t>At this point, you may have already answered some questions)</w:t>
+      </w:r>
+    </w:p>
+    <w:p>
+      <w:pPr>
+        <w:pStyle w:val="ListParagraph"/>
+        <w:numPr>
+          <w:ilvl w:val="1"/>
+          <w:numId w:val="3"/>
+        </w:numPr>
+      </w:pPr>
+      <w:r>
+        <w:t xml:space="preserve">Select modeling techniques: </w:t>
+      </w:r>
+      <w:r>
+        <w:t>Find best fit (linear regression)</w:t>
+      </w:r>
+      <w:r>
+        <w:t xml:space="preserve"> (I only know one </w:t>
+      </w:r>
+      <w:r>
+        <w:t xml:space="preserve">other </w:t>
+      </w:r>
+      <w:r>
+        <w:t>for now: Supervised machine learning)</w:t>
+      </w:r>
+    </w:p>
+    <w:p>
+      <w:pPr>
+        <w:pStyle w:val="ListParagraph"/>
+        <w:numPr>
+          <w:ilvl w:val="1"/>
+          <w:numId w:val="3"/>
+        </w:numPr>
+      </w:pPr>
+      <w:r>
+        <w:t xml:space="preserve">Build model: </w:t>
+      </w:r>
+      <w:proofErr w:type="spellStart"/>
+      <w:r>
+        <w:t>linreg</w:t>
+      </w:r>
+      <w:proofErr w:type="spellEnd"/>
+      <w:r>
+        <w:t xml:space="preserve"> should be simple. SML see if you can follow </w:t>
+      </w:r>
+      <w:proofErr w:type="spellStart"/>
+      <w:r>
+        <w:t>udacity</w:t>
+      </w:r>
+      <w:proofErr w:type="spellEnd"/>
+      <w:r>
+        <w:t xml:space="preserve"> example</w:t>
+      </w:r>
+    </w:p>
+    <w:p>
+      <w:pPr>
+        <w:pStyle w:val="ListParagraph"/>
+        <w:numPr>
+          <w:ilvl w:val="1"/>
+          <w:numId w:val="3"/>
+        </w:numPr>
+      </w:pPr>
+      <w:r>
+        <w:t xml:space="preserve">Split data into model and test sets? Try following </w:t>
+      </w:r>
+      <w:proofErr w:type="spellStart"/>
+      <w:r>
+        <w:t>udacity</w:t>
+      </w:r>
+      <w:proofErr w:type="spellEnd"/>
+      <w:r>
+        <w:t xml:space="preserve"> example</w:t>
+      </w:r>
+    </w:p>
+    <w:p>
+      <w:pPr>
+        <w:pStyle w:val="ListParagraph"/>
+        <w:numPr>
+          <w:ilvl w:val="1"/>
+          <w:numId w:val="3"/>
+        </w:numPr>
+      </w:pPr>
+      <w:r>
+        <w:t>Assess model: Are these statistically viable? Or random? How do the two models compare?</w:t>
+      </w:r>
+    </w:p>
+    <w:p>
+      <w:pPr>
+        <w:pStyle w:val="ListParagraph"/>
+        <w:numPr>
+          <w:ilvl w:val="0"/>
+          <w:numId w:val="3"/>
+        </w:numPr>
+      </w:pPr>
+      <w:r>
+        <w:t>Evaluation</w:t>
+      </w:r>
+    </w:p>
+    <w:p>
+      <w:pPr>
+        <w:pStyle w:val="ListParagraph"/>
+        <w:numPr>
+          <w:ilvl w:val="1"/>
+          <w:numId w:val="3"/>
+        </w:numPr>
+      </w:pPr>
+      <w:r>
+        <w:lastRenderedPageBreak/>
+        <w:t>Evaluate results: Do the models meet the business criteria? Which ones answer the questions best?</w:t>
+      </w:r>
+    </w:p>
+    <w:p>
+      <w:pPr>
+        <w:pStyle w:val="ListParagraph"/>
+        <w:numPr>
+          <w:ilvl w:val="1"/>
+          <w:numId w:val="3"/>
+        </w:numPr>
+      </w:pPr>
+      <w:r>
+        <w:t>Review process: Summarize findings, look for error, correct anything if necessary. A code review at this point would work gangbusters.</w:t>
+      </w:r>
+    </w:p>
+    <w:p>
+      <w:pPr>
+        <w:pStyle w:val="ListParagraph"/>
+        <w:numPr>
+          <w:ilvl w:val="1"/>
+          <w:numId w:val="3"/>
+        </w:numPr>
+      </w:pPr>
+      <w:r>
+        <w:t>Determine next steps: Do we proceed to deployment? Do we need to iterate more? Do we need new data?</w:t>
+      </w:r>
+    </w:p>
+    <w:p>
+      <w:pPr>
+        <w:pStyle w:val="ListParagraph"/>
+        <w:numPr>
+          <w:ilvl w:val="0"/>
+          <w:numId w:val="3"/>
+        </w:numPr>
+      </w:pPr>
+      <w:r>
+        <w:t>Deployment</w:t>
+      </w:r>
+    </w:p>
+    <w:p>
+      <w:pPr>
+        <w:pStyle w:val="ListParagraph"/>
+        <w:numPr>
+          <w:ilvl w:val="1"/>
+          <w:numId w:val="3"/>
+        </w:numPr>
+      </w:pPr>
+      <w:r>
+        <w:t>Plan deployment: Plan how to present the results</w:t>
+      </w:r>
+    </w:p>
+    <w:p>
+      <w:pPr>
+        <w:pStyle w:val="ListParagraph"/>
+        <w:numPr>
+          <w:ilvl w:val="1"/>
+          <w:numId w:val="3"/>
+        </w:numPr>
+      </w:pPr>
+      <w:r>
+        <w:t xml:space="preserve">Plan monitoring and maintenance: These datasets will get updated. Modular code will help </w:t>
+      </w:r>
+      <w:r>
+        <w:t>keep this shit up to date. Refactor.</w:t>
+      </w:r>
+    </w:p>
+    <w:p>
+      <w:pPr>
+        <w:pStyle w:val="ListParagraph"/>
+        <w:numPr>
+          <w:ilvl w:val="1"/>
+          <w:numId w:val="3"/>
+        </w:numPr>
+      </w:pPr>
+      <w:r>
+        <w:t>Produce final report: Present a summary of the results</w:t>
+      </w:r>
+    </w:p>
+    <w:p>
+      <w:pPr>
+        <w:pStyle w:val="ListParagraph"/>
+        <w:numPr>
+          <w:ilvl w:val="1"/>
+          <w:numId w:val="3"/>
+        </w:numPr>
+      </w:pPr>
+      <w:r>
+        <w:t>Review project: What could have been done better? How to improve for next time?</w:t>
+      </w:r>
+    </w:p>
+    <w:p>
       <w:bookmarkStart w:id="0" w:name="_GoBack"/>
       <w:bookmarkEnd w:id="0"/>
-      <w:r>
-        <w:t xml:space="preserve">. </w:t>
-      </w:r>
-    </w:p>
-    <w:p>
-      <w:pPr>
-        <w:pStyle w:val="ListParagraph"/>
-        <w:numPr>
-          <w:ilvl w:val="0"/>
-          <w:numId w:val="2"/>
-        </w:numPr>
-      </w:pPr>
-      <w:r>
-        <w:t>Where you plant matters (sometimes)</w:t>
-      </w:r>
-    </w:p>
-    <w:p>
-      <w:pPr>
-        <w:pStyle w:val="ListParagraph"/>
-        <w:numPr>
-          <w:ilvl w:val="1"/>
-          <w:numId w:val="2"/>
-        </w:numPr>
-      </w:pPr>
-      <w:r>
-        <w:t>How I identified areas of interest</w:t>
-      </w:r>
-    </w:p>
-    <w:p>
-      <w:pPr>
-        <w:pStyle w:val="ListParagraph"/>
-        <w:numPr>
-          <w:ilvl w:val="1"/>
-          <w:numId w:val="2"/>
-        </w:numPr>
-      </w:pPr>
-      <w:r>
-        <w:t>What to do about it</w:t>
-      </w:r>
-    </w:p>
-    <w:p>
-      <w:pPr>
-        <w:pStyle w:val="ListParagraph"/>
-        <w:numPr>
-          <w:ilvl w:val="0"/>
-          <w:numId w:val="2"/>
-        </w:numPr>
-      </w:pPr>
-      <w:r>
-        <w:t>The life cycle of plants is important</w:t>
-      </w:r>
-    </w:p>
-    <w:p>
-      <w:pPr>
-        <w:pStyle w:val="ListParagraph"/>
-        <w:numPr>
-          <w:ilvl w:val="1"/>
-          <w:numId w:val="2"/>
-        </w:numPr>
-      </w:pPr>
-      <w:r>
-        <w:t>Short lived plants will change your mortality stats. This is ok, but take it into account.</w:t>
-      </w:r>
-    </w:p>
-    <w:p>
-      <w:pPr>
-        <w:pStyle w:val="ListParagraph"/>
-        <w:numPr>
-          <w:ilvl w:val="0"/>
-          <w:numId w:val="2"/>
-        </w:numPr>
-      </w:pPr>
-      <w:r>
-        <w:t>Sometimes you should cut your losses</w:t>
-      </w:r>
-    </w:p>
-    <w:p>
-      <w:pPr>
-        <w:pStyle w:val="ListParagraph"/>
-        <w:numPr>
-          <w:ilvl w:val="1"/>
-          <w:numId w:val="2"/>
-        </w:numPr>
-      </w:pPr>
-      <w:r>
-        <w:t>Our policy is to replace a dead plant with the same species if possible. Sometimes a species just isn’t suited to where you introduced it, try something else instead.</w:t>
-      </w:r>
     </w:p>
     <w:sectPr>
       <w:pgSz w:w="12240" w:h="15840"/>
@@ -210,6 +651,95 @@
     </w:lvl>
   </w:abstractNum>
   <w:abstractNum w:abstractNumId="1" w15:restartNumberingAfterBreak="0">
+    <w:nsid w:val="4B233C08"/>
+    <w:multiLevelType w:val="hybridMultilevel"/>
+    <w:tmpl w:val="7E180272"/>
+    <w:lvl w:ilvl="0" w:tplc="04090011">
+      <w:start w:val="1"/>
+      <w:numFmt w:val="decimal"/>
+      <w:lvlText w:val="%1)"/>
+      <w:lvlJc w:val="left"/>
+      <w:pPr>
+        <w:ind w:left="720" w:hanging="360"/>
+      </w:pPr>
+      <w:rPr>
+        <w:rFonts w:hint="default"/>
+      </w:rPr>
+    </w:lvl>
+    <w:lvl w:ilvl="1" w:tplc="04090019">
+      <w:start w:val="1"/>
+      <w:numFmt w:val="lowerLetter"/>
+      <w:lvlText w:val="%2."/>
+      <w:lvlJc w:val="left"/>
+      <w:pPr>
+        <w:ind w:left="1440" w:hanging="360"/>
+      </w:pPr>
+    </w:lvl>
+    <w:lvl w:ilvl="2" w:tplc="0409001B">
+      <w:start w:val="1"/>
+      <w:numFmt w:val="lowerRoman"/>
+      <w:lvlText w:val="%3."/>
+      <w:lvlJc w:val="right"/>
+      <w:pPr>
+        <w:ind w:left="2160" w:hanging="180"/>
+      </w:pPr>
+    </w:lvl>
+    <w:lvl w:ilvl="3" w:tplc="0409000F" w:tentative="1">
+      <w:start w:val="1"/>
+      <w:numFmt w:val="decimal"/>
+      <w:lvlText w:val="%4."/>
+      <w:lvlJc w:val="left"/>
+      <w:pPr>
+        <w:ind w:left="2880" w:hanging="360"/>
+      </w:pPr>
+    </w:lvl>
+    <w:lvl w:ilvl="4" w:tplc="04090019" w:tentative="1">
+      <w:start w:val="1"/>
+      <w:numFmt w:val="lowerLetter"/>
+      <w:lvlText w:val="%5."/>
+      <w:lvlJc w:val="left"/>
+      <w:pPr>
+        <w:ind w:left="3600" w:hanging="360"/>
+      </w:pPr>
+    </w:lvl>
+    <w:lvl w:ilvl="5" w:tplc="0409001B" w:tentative="1">
+      <w:start w:val="1"/>
+      <w:numFmt w:val="lowerRoman"/>
+      <w:lvlText w:val="%6."/>
+      <w:lvlJc w:val="right"/>
+      <w:pPr>
+        <w:ind w:left="4320" w:hanging="180"/>
+      </w:pPr>
+    </w:lvl>
+    <w:lvl w:ilvl="6" w:tplc="0409000F" w:tentative="1">
+      <w:start w:val="1"/>
+      <w:numFmt w:val="decimal"/>
+      <w:lvlText w:val="%7."/>
+      <w:lvlJc w:val="left"/>
+      <w:pPr>
+        <w:ind w:left="5040" w:hanging="360"/>
+      </w:pPr>
+    </w:lvl>
+    <w:lvl w:ilvl="7" w:tplc="04090019" w:tentative="1">
+      <w:start w:val="1"/>
+      <w:numFmt w:val="lowerLetter"/>
+      <w:lvlText w:val="%8."/>
+      <w:lvlJc w:val="left"/>
+      <w:pPr>
+        <w:ind w:left="5760" w:hanging="360"/>
+      </w:pPr>
+    </w:lvl>
+    <w:lvl w:ilvl="8" w:tplc="0409001B" w:tentative="1">
+      <w:start w:val="1"/>
+      <w:numFmt w:val="lowerRoman"/>
+      <w:lvlText w:val="%9."/>
+      <w:lvlJc w:val="right"/>
+      <w:pPr>
+        <w:ind w:left="6480" w:hanging="180"/>
+      </w:pPr>
+    </w:lvl>
+  </w:abstractNum>
+  <w:abstractNum w:abstractNumId="2" w15:restartNumberingAfterBreak="0">
     <w:nsid w:val="5257110A"/>
     <w:multiLevelType w:val="hybridMultilevel"/>
     <w:tmpl w:val="F678DC8C"/>
@@ -302,6 +832,9 @@
     <w:abstractNumId w:val="0"/>
   </w:num>
   <w:num w:numId="2">
+    <w:abstractNumId w:val="2"/>
+  </w:num>
+  <w:num w:numId="3">
     <w:abstractNumId w:val="1"/>
   </w:num>
 </w:numbering>

</xml_diff>